<commit_message>
Fixed check plot code
</commit_message>
<xml_diff>
--- a/Doc/_book/_main.docx
+++ b/Doc/_book/_main.docx
@@ -1617,7 +1617,7 @@
       </w:pPr>
       <w:bookmarkStart w:id="23" w:name="empirical-estimation-procedure"/>
       <w:r>
-        <w:t xml:space="preserve">Empirical Estimation Procedure</w:t>
+        <w:t xml:space="preserve">Empirical estimation procedure</w:t>
       </w:r>
       <w:bookmarkEnd w:id="23"/>
     </w:p>
@@ -2493,7 +2493,7 @@
       </w:pPr>
       <w:bookmarkStart w:id="24" w:name="delay-difference-model"/>
       <w:r>
-        <w:t xml:space="preserve">Delay Difference Model</w:t>
+        <w:t xml:space="preserve">Delay difference model</w:t>
       </w:r>
       <w:bookmarkEnd w:id="24"/>
     </w:p>
@@ -3753,21 +3753,13 @@
       </w:pPr>
       <w:bookmarkStart w:id="28" w:name="harvest-control-rules"/>
       <w:r>
-        <w:t xml:space="preserve">Harvest Control Rules</w:t>
+        <w:t xml:space="preserve">Harvest control rules</w:t>
       </w:r>
       <w:bookmarkEnd w:id="28"/>
     </w:p>
     <w:p>
       <w:pPr>
         <w:pStyle w:val="FirstParagraph"/>
-      </w:pPr>
-      <w:r>
-        <w:t xml:space="preserve">SAM: make a table of HCR design dimensions (UCPs, Umax, Caps)</w:t>
-      </w:r>
-    </w:p>
-    <w:p>
-      <w:pPr>
-        <w:pStyle w:val="BodyText"/>
       </w:pPr>
       <w:r>
         <w:t xml:space="preserve">For each of the five sub-procedures we defined a ramped harvest</w:t>
@@ -4409,79 +4401,49 @@
         <w:pStyle w:val="BodyText"/>
       </w:pPr>
       <w:r>
-        <w:t xml:space="preserve">Both home-stock- and area-based harvest control rules were applied for</w:t>
-      </w:r>
-      <w:r>
-        <w:t xml:space="preserve"> </w:t>
-      </w:r>
-      <w:r>
-        <w:t xml:space="preserve">East and West area TACs. For example, in the East area, HCRs were applied</w:t>
-      </w:r>
-      <w:r>
-        <w:t xml:space="preserve"> </w:t>
-      </w:r>
-      <w:r>
-        <w:t xml:space="preserve">based on East (MED) spawning stock biomass compared to the East stock</w:t>
-      </w:r>
-      <w:r>
-        <w:t xml:space="preserve"> </w:t>
-      </w:r>
-      <w:r>
-        <w:t xml:space="preserve">control points and harvest rates, and East area biomass compared to mixed</w:t>
-      </w:r>
-      <w:r>
-        <w:t xml:space="preserve"> </w:t>
-      </w:r>
-      <w:r>
-        <w:t xml:space="preserve">stock control points and harvest rates. Mixed area based control points</w:t>
-      </w:r>
-      <w:r>
-        <w:t xml:space="preserve"> </w:t>
-      </w:r>
-      <w:r>
-        <w:t xml:space="preserve">and harvest rates were averaged over the two stocks present in the area,</w:t>
-      </w:r>
-      <w:r>
-        <w:t xml:space="preserve"> </w:t>
-      </w:r>
-      <w:r>
-        <w:t xml:space="preserve">weighted by the proportion of stock specific biomass in that area</w:t>
-      </w:r>
-      <w:r>
-        <w:t xml:space="preserve"> </w:t>
-      </w:r>
-      <w:r>
-        <w:t xml:space="preserve">(e.g. see area-based reference points calcs in previous section), and</w:t>
-      </w:r>
-      <w:r>
-        <w:t xml:space="preserve"> </w:t>
-      </w:r>
-      <w:r>
-        <w:t xml:space="preserve">the lower of the two TACs was chosen. From this, the West TAC would almost</w:t>
-      </w:r>
-      <w:r>
-        <w:t xml:space="preserve"> </w:t>
-      </w:r>
-      <w:r>
-        <w:t xml:space="preserve">always be managed according to the Gulf of Mexico spawning stock harvest</w:t>
-      </w:r>
-      <w:r>
-        <w:t xml:space="preserve"> </w:t>
-      </w:r>
-      <w:r>
-        <w:t xml:space="preserve">control rules, and the East TAC would almost always be managed according</w:t>
-      </w:r>
-      <w:r>
-        <w:t xml:space="preserve"> </w:t>
-      </w:r>
-      <w:r>
-        <w:t xml:space="preserve">to the mixed East Area harvest control rule, as this includes the weaker</w:t>
-      </w:r>
-      <w:r>
-        <w:t xml:space="preserve"> </w:t>
-      </w:r>
-      <w:r>
-        <w:t xml:space="preserve">stock.</w:t>
+        <w:t xml:space="preserve">We applied a TAC cap in each area to make the HCRs more precautionary. This</w:t>
+      </w:r>
+      <w:r>
+        <w:t xml:space="preserve"> </w:t>
+      </w:r>
+      <w:r>
+        <w:t xml:space="preserve">extra precaution is required to guard against optimistic assessment errors</w:t>
+      </w:r>
+      <w:r>
+        <w:t xml:space="preserve"> </w:t>
+      </w:r>
+      <w:r>
+        <w:t xml:space="preserve">and biases in reference point calculations, both of which are</w:t>
+      </w:r>
+      <w:r>
+        <w:br w:type="textWrapping"/>
+      </w:r>
+      <w:r>
+        <w:t xml:space="preserve">caused by the complexity mismatch between the AMs and the OMs. We tested</w:t>
+      </w:r>
+      <w:r>
+        <w:t xml:space="preserve"> </w:t>
+      </w:r>
+      <w:r>
+        <w:t xml:space="preserve">three kinds of caps: a high cap of 25 kt in the East, and 4 kt in the West;</w:t>
+      </w:r>
+      <w:r>
+        <w:t xml:space="preserve"> </w:t>
+      </w:r>
+      <w:r>
+        <w:t xml:space="preserve">a low cap of 20 kt in the East, and 2.5 kt in West; and a cap of the</w:t>
+      </w:r>
+      <w:r>
+        <w:t xml:space="preserve"> </w:t>
+      </w:r>
+      <w:r>
+        <w:t xml:space="preserve">stock and area based MSY, which was derived from assessment model</w:t>
+      </w:r>
+      <w:r>
+        <w:t xml:space="preserve"> </w:t>
+      </w:r>
+      <w:r>
+        <w:t xml:space="preserve">equilibria (Tables 1 and 3).</w:t>
       </w:r>
     </w:p>
     <w:p>
@@ -4489,49 +4451,79 @@
         <w:pStyle w:val="BodyText"/>
       </w:pPr>
       <w:r>
-        <w:t xml:space="preserve">We applied a TAC cap in each area to make the HCRs more precautionary. This</w:t>
-      </w:r>
-      <w:r>
-        <w:t xml:space="preserve"> </w:t>
-      </w:r>
-      <w:r>
-        <w:t xml:space="preserve">extra precaution is required to guard against optimistic assessment errors</w:t>
-      </w:r>
-      <w:r>
-        <w:t xml:space="preserve"> </w:t>
-      </w:r>
-      <w:r>
-        <w:t xml:space="preserve">and biases in reference point calculations, both of which are</w:t>
-      </w:r>
-      <w:r>
-        <w:br w:type="textWrapping"/>
-      </w:r>
-      <w:r>
-        <w:t xml:space="preserve">caused by the complexity mismatch between the AMs and the OMs. We tested</w:t>
-      </w:r>
-      <w:r>
-        <w:t xml:space="preserve"> </w:t>
-      </w:r>
-      <w:r>
-        <w:t xml:space="preserve">three kinds of caps: a high cap of 25 kt in the East, and 4 kt in the West;</w:t>
-      </w:r>
-      <w:r>
-        <w:t xml:space="preserve"> </w:t>
-      </w:r>
-      <w:r>
-        <w:t xml:space="preserve">a low cap of 20 kt in the East, and 2.5 kt in West; and a cap of the</w:t>
-      </w:r>
-      <w:r>
-        <w:t xml:space="preserve"> </w:t>
-      </w:r>
-      <w:r>
-        <w:t xml:space="preserve">stock and area based MSY, which was derived from assessment model</w:t>
-      </w:r>
-      <w:r>
-        <w:t xml:space="preserve"> </w:t>
-      </w:r>
-      <w:r>
-        <w:t xml:space="preserve">equilibria (Table 1).</w:t>
+        <w:t xml:space="preserve">Both home-stock- and area-based harvest control rules were applied for</w:t>
+      </w:r>
+      <w:r>
+        <w:t xml:space="preserve"> </w:t>
+      </w:r>
+      <w:r>
+        <w:t xml:space="preserve">East and West area TACs. For example, in the East area, HCRs were applied</w:t>
+      </w:r>
+      <w:r>
+        <w:t xml:space="preserve"> </w:t>
+      </w:r>
+      <w:r>
+        <w:t xml:space="preserve">based on East (MED) spawning stock biomass compared to the East stock</w:t>
+      </w:r>
+      <w:r>
+        <w:t xml:space="preserve"> </w:t>
+      </w:r>
+      <w:r>
+        <w:t xml:space="preserve">control points and harvest rates, and East area biomass compared to mixed</w:t>
+      </w:r>
+      <w:r>
+        <w:t xml:space="preserve"> </w:t>
+      </w:r>
+      <w:r>
+        <w:t xml:space="preserve">stock control points and harvest rates. Mixed area based control points</w:t>
+      </w:r>
+      <w:r>
+        <w:t xml:space="preserve"> </w:t>
+      </w:r>
+      <w:r>
+        <w:t xml:space="preserve">and harvest rates were averaged over the two stocks present in the area,</w:t>
+      </w:r>
+      <w:r>
+        <w:t xml:space="preserve"> </w:t>
+      </w:r>
+      <w:r>
+        <w:t xml:space="preserve">weighted by the proportion of stock specific biomass in that area</w:t>
+      </w:r>
+      <w:r>
+        <w:t xml:space="preserve"> </w:t>
+      </w:r>
+      <w:r>
+        <w:t xml:space="preserve">(e.g. see area-based reference points calcs in previous section), and</w:t>
+      </w:r>
+      <w:r>
+        <w:t xml:space="preserve"> </w:t>
+      </w:r>
+      <w:r>
+        <w:t xml:space="preserve">the lower of the two TACs was chosen. From this, the West TAC would almost</w:t>
+      </w:r>
+      <w:r>
+        <w:t xml:space="preserve"> </w:t>
+      </w:r>
+      <w:r>
+        <w:t xml:space="preserve">always be managed according to the Gulf of Mexico spawning stock harvest</w:t>
+      </w:r>
+      <w:r>
+        <w:t xml:space="preserve"> </w:t>
+      </w:r>
+      <w:r>
+        <w:t xml:space="preserve">control rules, and the East TAC would almost always be managed according</w:t>
+      </w:r>
+      <w:r>
+        <w:t xml:space="preserve"> </w:t>
+      </w:r>
+      <w:r>
+        <w:t xml:space="preserve">to the mixed East Area harvest control rule, as this includes the weaker</w:t>
+      </w:r>
+      <w:r>
+        <w:t xml:space="preserve"> </w:t>
+      </w:r>
+      <w:r>
+        <w:t xml:space="preserve">stock.</w:t>
       </w:r>
     </w:p>
     <w:p>
@@ -4654,23 +4646,227 @@
     </w:p>
     <w:p>
       <w:pPr>
+        <w:pStyle w:val="Heading2"/>
+      </w:pPr>
+      <w:bookmarkStart w:id="30" w:name="simulation-experiments-and-performance-metrics"/>
+      <w:r>
+        <w:t xml:space="preserve">Simulation experiments and performance metrics</w:t>
+      </w:r>
+      <w:bookmarkEnd w:id="30"/>
+    </w:p>
+    <w:p>
+      <w:pPr>
+        <w:pStyle w:val="FirstParagraph"/>
+      </w:pPr>
+      <w:r>
+        <w:t xml:space="preserve">We calculated distributions of the performance metrics</w:t>
+      </w:r>
+    </w:p>
+    <w:p>
+      <w:pPr>
+        <w:pStyle w:val="BodyText"/>
+      </w:pPr>
+      <m:oMathPara>
+        <m:oMathParaPr>
+          <m:jc m:val="center"/>
+        </m:oMathParaPr>
+        <m:oMath>
+          <m:m>
+            <m:mPr>
+              <m:baseJc m:val="center"/>
+              <m:plcHide m:val="1"/>
+              <m:mcs>
+                <m:mc>
+                  <m:mcPr>
+                    <m:mcJc m:val="right"/>
+                    <m:count m:val="1"/>
+                  </m:mcPr>
+                </m:mc>
+                <m:mc>
+                  <m:mcPr>
+                    <m:mcJc m:val="left"/>
+                    <m:count m:val="1"/>
+                  </m:mcPr>
+                </m:mc>
+              </m:mcs>
+            </m:mPr>
+            <m:mr>
+              <m:e>
+                <m:sSub>
+                  <m:e>
+                    <m:r>
+                      <m:t>B</m:t>
+                    </m:r>
+                  </m:e>
+                  <m:sub>
+                    <m:r>
+                      <m:t>30</m:t>
+                    </m:r>
+                  </m:sub>
+                </m:sSub>
+              </m:e>
+              <m:e>
+                <m:r>
+                  <m:t>=</m:t>
+                </m:r>
+                <m:f>
+                  <m:fPr>
+                    <m:type m:val="bar"/>
+                  </m:fPr>
+                  <m:num>
+                    <m:sSub>
+                      <m:e>
+                        <m:r>
+                          <m:t>B</m:t>
+                        </m:r>
+                      </m:e>
+                      <m:sub>
+                        <m:r>
+                          <m:t>2046</m:t>
+                        </m:r>
+                      </m:sub>
+                    </m:sSub>
+                  </m:num>
+                  <m:den>
+                    <m:sSub>
+                      <m:e>
+                        <m:r>
+                          <m:t>B</m:t>
+                        </m:r>
+                      </m:e>
+                      <m:sub>
+                        <m:r>
+                          <m:t>M</m:t>
+                        </m:r>
+                        <m:r>
+                          <m:t>S</m:t>
+                        </m:r>
+                        <m:r>
+                          <m:t>Y</m:t>
+                        </m:r>
+                      </m:sub>
+                    </m:sSub>
+                  </m:den>
+                </m:f>
+                <m:r>
+                  <m:t>,</m:t>
+                </m:r>
+              </m:e>
+            </m:mr>
+            <m:mr>
+              <m:e>
+                <m:r>
+                  <m:t>A</m:t>
+                </m:r>
+                <m:r>
+                  <m:t>v</m:t>
+                </m:r>
+                <m:sSub>
+                  <m:e>
+                    <m:r>
+                      <m:t>C</m:t>
+                    </m:r>
+                  </m:e>
+                  <m:sub>
+                    <m:r>
+                      <m:t>30</m:t>
+                    </m:r>
+                  </m:sub>
+                </m:sSub>
+              </m:e>
+              <m:e>
+                <m:r>
+                  <m:t>=</m:t>
+                </m:r>
+                <m:f>
+                  <m:fPr>
+                    <m:type m:val="bar"/>
+                  </m:fPr>
+                  <m:num>
+                    <m:nary>
+                      <m:naryPr>
+                        <m:chr m:val="∑"/>
+                        <m:limLoc m:val="undOvr"/>
+                        <m:subHide m:val="0"/>
+                        <m:supHide m:val="0"/>
+                      </m:naryPr>
+                      <m:sub>
+                        <m:r>
+                          <m:t>t</m:t>
+                        </m:r>
+                        <m:r>
+                          <m:t>=</m:t>
+                        </m:r>
+                        <m:r>
+                          <m:t>2016</m:t>
+                        </m:r>
+                      </m:sub>
+                      <m:sup>
+                        <m:r>
+                          <m:t>2046</m:t>
+                        </m:r>
+                      </m:sup>
+                      <m:e>
+                        <m:sSub>
+                          <m:e>
+                            <m:r>
+                              <m:t>C</m:t>
+                            </m:r>
+                          </m:e>
+                          <m:sub>
+                            <m:r>
+                              <m:t>t</m:t>
+                            </m:r>
+                          </m:sub>
+                        </m:sSub>
+                      </m:e>
+                    </m:nary>
+                  </m:num>
+                  <m:den>
+                    <m:r>
+                      <m:t>30</m:t>
+                    </m:r>
+                  </m:den>
+                </m:f>
+              </m:e>
+            </m:mr>
+          </m:m>
+        </m:oMath>
+      </m:oMathPara>
+    </w:p>
+    <w:p>
+      <w:pPr>
+        <w:pStyle w:val="FirstParagraph"/>
+      </w:pPr>
+      <w:r>
+        <w:t xml:space="preserve">for each stock to compare the performance of our candidate MPs across</w:t>
+      </w:r>
+      <w:r>
+        <w:t xml:space="preserve"> </w:t>
+      </w:r>
+      <w:r>
+        <w:t xml:space="preserve">the reference grid of operating models, as well as 3 robustness OMs.</w:t>
+      </w:r>
+    </w:p>
+    <w:p>
+      <w:pPr>
         <w:pStyle w:val="Heading1"/>
       </w:pPr>
-      <w:bookmarkStart w:id="30" w:name="results"/>
+      <w:bookmarkStart w:id="31" w:name="results"/>
       <w:r>
         <w:t xml:space="preserve">Results</w:t>
       </w:r>
-      <w:bookmarkEnd w:id="30"/>
+      <w:bookmarkEnd w:id="31"/>
     </w:p>
     <w:p>
       <w:pPr>
         <w:pStyle w:val="Heading2"/>
       </w:pPr>
-      <w:bookmarkStart w:id="31" w:name="fits-of-delay-difference-ams-to-historical-data"/>
+      <w:bookmarkStart w:id="32" w:name="fits-of-delay-difference-ams-to-historical-data"/>
       <w:r>
         <w:t xml:space="preserve">Fits of Delay Difference AMs to historical data</w:t>
       </w:r>
-      <w:bookmarkEnd w:id="31"/>
+      <w:bookmarkEnd w:id="32"/>
     </w:p>
     <w:p>
       <w:pPr>
@@ -4828,19 +5024,9 @@
       <w:pPr>
         <w:pStyle w:val="Heading2"/>
       </w:pPr>
-      <w:bookmarkStart w:id="32" w:name="performance-in-projections"/>
+      <w:bookmarkStart w:id="33" w:name="performance-in-projections"/>
       <w:r>
         <w:t xml:space="preserve">Performance in projections</w:t>
-      </w:r>
-      <w:bookmarkEnd w:id="32"/>
-    </w:p>
-    <w:p>
-      <w:pPr>
-        <w:pStyle w:val="Heading3"/>
-      </w:pPr>
-      <w:bookmarkStart w:id="33" w:name="empirical-mps"/>
-      <w:r>
-        <w:t xml:space="preserve">Empirical MPs</w:t>
       </w:r>
       <w:bookmarkEnd w:id="33"/>
     </w:p>
@@ -4848,31 +5034,121 @@
       <w:pPr>
         <w:pStyle w:val="Heading3"/>
       </w:pPr>
-      <w:bookmarkStart w:id="34" w:name="delay-difference-model-based-mps"/>
+      <w:bookmarkStart w:id="34" w:name="empirical-mps"/>
+      <w:r>
+        <w:t xml:space="preserve">Empirical MPs</w:t>
+      </w:r>
+      <w:bookmarkEnd w:id="34"/>
+    </w:p>
+    <w:p>
+      <w:pPr>
+        <w:pStyle w:val="FirstParagraph"/>
+      </w:pPr>
+      <w:r>
+        <w:t xml:space="preserve">Empirical MPs that capped harvest for each sub-procedure at the</w:t>
+      </w:r>
+      <w:r>
+        <w:t xml:space="preserve"> </w:t>
+      </w:r>
+      <w:r>
+        <w:t xml:space="preserve">associated tuning OM maximum sustainable yield had a wide variaion</w:t>
+      </w:r>
+    </w:p>
+    <w:p>
+      <w:pPr>
+        <w:pStyle w:val="Heading3"/>
+      </w:pPr>
+      <w:bookmarkStart w:id="35" w:name="delay-difference-model-based-mps"/>
       <w:r>
         <w:t xml:space="preserve">Delay Difference Model-based MPs</w:t>
       </w:r>
-      <w:bookmarkEnd w:id="34"/>
+      <w:bookmarkEnd w:id="35"/>
+    </w:p>
+    <w:p>
+      <w:pPr>
+        <w:pStyle w:val="FirstParagraph"/>
+      </w:pPr>
+      <w:r>
+        <w:t xml:space="preserve">We found MPs that used proxy values for the upper control point</w:t>
+      </w:r>
+      <w:r>
+        <w:t xml:space="preserve"> </w:t>
+      </w:r>
+      <w:r>
+        <w:t xml:space="preserve">and maximum target fishing mortality rate peformed better than those that</w:t>
+      </w:r>
+      <w:r>
+        <w:t xml:space="preserve"> </w:t>
+      </w:r>
+      <w:r>
+        <w:t xml:space="preserve">relied on the delay difference model reference points. This was</w:t>
+      </w:r>
+      <w:r>
+        <w:t xml:space="preserve"> </w:t>
+      </w:r>
+      <w:r>
+        <w:t xml:space="preserve">due to the bias in the delay difference reference points discussed</w:t>
+      </w:r>
+      <w:r>
+        <w:t xml:space="preserve"> </w:t>
+      </w:r>
+      <w:r>
+        <w:t xml:space="preserve">above, where Fmsy was positively biased and Bmsy was negatively biased.</w:t>
+      </w:r>
+      <w:r>
+        <w:t xml:space="preserve"> </w:t>
+      </w:r>
+      <w:r>
+        <w:t xml:space="preserve">Because of this, although there were AMs where estimated current and</w:t>
+      </w:r>
+      <w:r>
+        <w:t xml:space="preserve"> </w:t>
+      </w:r>
+      <w:r>
+        <w:t xml:space="preserve">projected biomasses were often close to the OM biomass, the</w:t>
+      </w:r>
+      <w:r>
+        <w:t xml:space="preserve"> </w:t>
+      </w:r>
+      <w:r>
+        <w:t xml:space="preserve">biomass relative to Bmsy was overly optimistic and overfishing</w:t>
+      </w:r>
+      <w:r>
+        <w:t xml:space="preserve"> </w:t>
+      </w:r>
+      <w:r>
+        <w:t xml:space="preserve">occured.</w:t>
+      </w:r>
+      <w:r>
+        <w:t xml:space="preserve"> </w:t>
+      </w:r>
+      <w:r>
+        <w:rPr>
+          <w:i/>
+          <w:b/>
+        </w:rPr>
+        <w:t xml:space="preserve">[Probably show a figure??]</w:t>
+      </w:r>
     </w:p>
     <w:p>
       <w:pPr>
         <w:pStyle w:val="Heading1"/>
       </w:pPr>
-      <w:bookmarkStart w:id="35" w:name="discussion"/>
+      <w:bookmarkStart w:id="36" w:name="discussion"/>
       <w:r>
         <w:t xml:space="preserve">Discussion</w:t>
       </w:r>
-      <w:bookmarkEnd w:id="35"/>
+      <w:bookmarkEnd w:id="36"/>
     </w:p>
     <w:p>
       <w:pPr>
         <w:pStyle w:val="Heading1"/>
       </w:pPr>
-      <w:bookmarkStart w:id="36" w:name="tables"/>
+      <w:bookmarkStart w:id="37" w:name="tables"/>
       <w:r>
         <w:t xml:space="preserve">Tables</w:t>
       </w:r>
-      <w:bookmarkEnd w:id="36"/>
+      <w:bookmarkEnd w:id="37"/>
     </w:p>
     <w:p>
       <w:pPr>
@@ -7781,7 +8057,7 @@
         <w:pStyle w:val="TableCaption"/>
       </w:pPr>
       <w:r>
-        <w:t xml:space="preserve">Table 3: Delay difference assessment model estimates of unfished biomass, natural mortality, and biological reference points, when fit to the tuning grid of operating models 1, 2, 4, 7, and 11.</w:t>
+        <w:t xml:space="preserve">Table 3: Harvest control rule settings that we tested. A harvest control rule is defined by taking one element from each column.</w:t>
       </w:r>
     </w:p>
     <w:tbl>
@@ -7789,7 +8065,314 @@
         <w:tblStyle w:val="Table"/>
         <w:tblW w:type="pct" w:w="0.0"/>
         <w:tblLook w:firstRow="1"/>
-        <w:tblCaption w:val="Table 3: Delay difference assessment model estimates of unfished biomass, natural mortality, and biological reference points, when fit to the tuning grid of operating models 1, 2, 4, 7, and 11."/>
+        <w:tblCaption w:val="Table 3: Harvest control rule settings that we tested. A harvest control rule is defined by taking one element from each column."/>
+      </w:tblPr>
+      <w:tblGrid/>
+      <w:tr>
+        <w:trPr>
+          <w:cnfStyle w:firstRow="1"/>
+        </w:trPr>
+        <w:tc>
+          <w:tcPr>
+            <w:tcBorders>
+              <w:bottom w:val="single"/>
+            </w:tcBorders>
+            <w:vAlign w:val="bottom"/>
+          </w:tcPr>
+          <w:p>
+            <w:pPr>
+              <w:pStyle w:val="Compact"/>
+              <w:jc w:val="left"/>
+            </w:pPr>
+            <w:r>
+              <w:t xml:space="preserve">Upper Control Point</w:t>
+            </w:r>
+          </w:p>
+        </w:tc>
+        <w:tc>
+          <w:tcPr>
+            <w:tcBorders>
+              <w:bottom w:val="single"/>
+            </w:tcBorders>
+            <w:vAlign w:val="bottom"/>
+          </w:tcPr>
+          <w:p>
+            <w:pPr>
+              <w:pStyle w:val="Compact"/>
+              <w:jc w:val="left"/>
+            </w:pPr>
+            <w:r>
+              <w:t xml:space="preserve">Maximum harvest rate</w:t>
+            </w:r>
+          </w:p>
+        </w:tc>
+        <w:tc>
+          <w:tcPr>
+            <w:tcBorders>
+              <w:bottom w:val="single"/>
+            </w:tcBorders>
+            <w:vAlign w:val="bottom"/>
+          </w:tcPr>
+          <w:p>
+            <w:pPr>
+              <w:pStyle w:val="Compact"/>
+              <w:jc w:val="left"/>
+            </w:pPr>
+            <w:r>
+              <w:t xml:space="preserve">TAC Caps</w:t>
+            </w:r>
+          </w:p>
+        </w:tc>
+      </w:tr>
+      <w:tr>
+        <w:tc>
+          <w:p>
+            <w:pPr>
+              <w:pStyle w:val="Compact"/>
+              <w:jc w:val="left"/>
+            </w:pPr>
+            <m:oMath>
+              <m:sSub>
+                <m:e>
+                  <m:r>
+                    <m:t>B</m:t>
+                  </m:r>
+                </m:e>
+                <m:sub>
+                  <m:r>
+                    <m:t>M</m:t>
+                  </m:r>
+                  <m:r>
+                    <m:t>S</m:t>
+                  </m:r>
+                  <m:r>
+                    <m:t>Y</m:t>
+                  </m:r>
+                </m:sub>
+              </m:sSub>
+            </m:oMath>
+          </w:p>
+        </w:tc>
+        <w:tc>
+          <w:p>
+            <w:pPr>
+              <w:pStyle w:val="Compact"/>
+              <w:jc w:val="left"/>
+            </w:pPr>
+            <m:oMath>
+              <m:sSub>
+                <m:e>
+                  <m:r>
+                    <m:t>F</m:t>
+                  </m:r>
+                </m:e>
+                <m:sub>
+                  <m:r>
+                    <m:t>M</m:t>
+                  </m:r>
+                  <m:r>
+                    <m:t>S</m:t>
+                  </m:r>
+                  <m:r>
+                    <m:t>Y</m:t>
+                  </m:r>
+                </m:sub>
+              </m:sSub>
+            </m:oMath>
+          </w:p>
+        </w:tc>
+        <w:tc>
+          <w:p>
+            <w:pPr>
+              <w:pStyle w:val="Compact"/>
+              <w:jc w:val="left"/>
+            </w:pPr>
+            <m:oMath>
+              <m:r>
+                <m:t>(</m:t>
+              </m:r>
+              <m:r>
+                <m:t>M</m:t>
+              </m:r>
+              <m:r>
+                <m:t>S</m:t>
+              </m:r>
+              <m:r>
+                <m:t>Y</m:t>
+              </m:r>
+              <m:r>
+                <m:t>,</m:t>
+              </m:r>
+              <m:r>
+                <m:t>M</m:t>
+              </m:r>
+              <m:r>
+                <m:t>S</m:t>
+              </m:r>
+              <m:r>
+                <m:t>Y</m:t>
+              </m:r>
+              <m:r>
+                <m:t>)</m:t>
+              </m:r>
+            </m:oMath>
+          </w:p>
+        </w:tc>
+      </w:tr>
+      <w:tr>
+        <w:tc>
+          <w:p>
+            <w:pPr>
+              <w:pStyle w:val="Compact"/>
+              <w:jc w:val="left"/>
+            </w:pPr>
+            <m:oMath>
+              <m:r>
+                <m:t>.4</m:t>
+              </m:r>
+              <m:sSub>
+                <m:e>
+                  <m:r>
+                    <m:t>B</m:t>
+                  </m:r>
+                </m:e>
+                <m:sub>
+                  <m:r>
+                    <m:t>0</m:t>
+                  </m:r>
+                </m:sub>
+              </m:sSub>
+            </m:oMath>
+          </w:p>
+        </w:tc>
+        <w:tc>
+          <w:p>
+            <w:pPr>
+              <w:pStyle w:val="Compact"/>
+              <w:jc w:val="left"/>
+            </w:pPr>
+            <m:oMath>
+              <m:f>
+                <m:fPr>
+                  <m:type m:val="bar"/>
+                </m:fPr>
+                <m:num>
+                  <m:r>
+                    <m:t>2</m:t>
+                  </m:r>
+                </m:num>
+                <m:den>
+                  <m:r>
+                    <m:t>3</m:t>
+                  </m:r>
+                </m:den>
+              </m:f>
+              <m:r>
+                <m:t>M</m:t>
+              </m:r>
+            </m:oMath>
+          </w:p>
+        </w:tc>
+        <w:tc>
+          <w:p>
+            <w:pPr>
+              <w:pStyle w:val="Compact"/>
+              <w:jc w:val="left"/>
+            </w:pPr>
+            <m:oMath>
+              <m:r>
+                <m:t>l</m:t>
+              </m:r>
+              <m:r>
+                <m:t>o</m:t>
+              </m:r>
+              <m:r>
+                <m:t>=</m:t>
+              </m:r>
+              <m:r>
+                <m:t>(</m:t>
+              </m:r>
+              <m:r>
+                <m:t>4</m:t>
+              </m:r>
+              <m:r>
+                <m:t>,</m:t>
+              </m:r>
+              <m:r>
+                <m:t>25</m:t>
+              </m:r>
+              <m:r>
+                <m:t>)</m:t>
+              </m:r>
+            </m:oMath>
+          </w:p>
+        </w:tc>
+      </w:tr>
+      <w:tr>
+        <w:tc>
+          <w:p>
+            <w:pPr>
+              <w:pStyle w:val="Compact"/>
+            </w:pPr>
+          </w:p>
+        </w:tc>
+        <w:tc>
+          <w:p>
+            <w:pPr>
+              <w:pStyle w:val="Compact"/>
+            </w:pPr>
+          </w:p>
+        </w:tc>
+        <w:tc>
+          <w:p>
+            <w:pPr>
+              <w:pStyle w:val="Compact"/>
+              <w:jc w:val="left"/>
+            </w:pPr>
+            <m:oMath>
+              <m:r>
+                <m:t>h</m:t>
+              </m:r>
+              <m:r>
+                <m:t>i</m:t>
+              </m:r>
+              <m:r>
+                <m:t>=</m:t>
+              </m:r>
+              <m:r>
+                <m:t>(</m:t>
+              </m:r>
+              <m:r>
+                <m:t>2.5</m:t>
+              </m:r>
+              <m:r>
+                <m:t>,</m:t>
+              </m:r>
+              <m:r>
+                <m:t>20</m:t>
+              </m:r>
+              <m:r>
+                <m:t>)</m:t>
+              </m:r>
+            </m:oMath>
+          </w:p>
+        </w:tc>
+      </w:tr>
+    </w:tbl>
+    <w:p>
+      <w:pPr>
+        <w:pStyle w:val="TableCaption"/>
+      </w:pPr>
+      <w:r>
+        <w:t xml:space="preserve">Table 4: Delay difference assessment model estimates of unfished biomass, natural mortality, and biological reference points, when fit to the tuning grid of operating models 1, 2, 4, 7, and 11.</w:t>
+      </w:r>
+    </w:p>
+    <w:tbl>
+      <w:tblPr>
+        <w:tblStyle w:val="Table"/>
+        <w:tblW w:type="pct" w:w="0.0"/>
+        <w:tblLook w:firstRow="1"/>
+        <w:tblCaption w:val="Table 4: Delay difference assessment model estimates of unfished biomass, natural mortality, and biological reference points, when fit to the tuning grid of operating models 1, 2, 4, 7, and 11."/>
       </w:tblPr>
       <w:tblGrid/>
       <w:tr>
@@ -8846,11 +9429,11 @@
       <w:pPr>
         <w:pStyle w:val="Heading1"/>
       </w:pPr>
-      <w:bookmarkStart w:id="37" w:name="figures"/>
+      <w:bookmarkStart w:id="38" w:name="figures"/>
       <w:r>
         <w:t xml:space="preserve">Figures</w:t>
       </w:r>
-      <w:bookmarkEnd w:id="37"/>
+      <w:bookmarkEnd w:id="38"/>
     </w:p>
     <w:p>
       <w:pPr>
@@ -8867,61 +9450,6 @@
                 <pic:pic>
                   <pic:nvPicPr>
                     <pic:cNvPr descr="data/OMbiomass.pdf" id="0" name="Picture"/>
-                    <pic:cNvPicPr>
-                      <a:picLocks noChangeArrowheads="1" noChangeAspect="1"/>
-                    </pic:cNvPicPr>
-                  </pic:nvPicPr>
-                  <pic:blipFill>
-                    <a:blip r:embed="rId38"/>
-                    <a:stretch>
-                      <a:fillRect/>
-                    </a:stretch>
-                  </pic:blipFill>
-                  <pic:spPr bwMode="auto">
-                    <a:xfrm>
-                      <a:off x="0" y="0"/>
-                      <a:ext cx="3810000" cy="2540000"/>
-                    </a:xfrm>
-                    <a:prstGeom prst="rect">
-                      <a:avLst/>
-                    </a:prstGeom>
-                    <a:noFill/>
-                    <a:ln w="9525">
-                      <a:noFill/>
-                      <a:headEnd/>
-                      <a:tailEnd/>
-                    </a:ln>
-                  </pic:spPr>
-                </pic:pic>
-              </a:graphicData>
-            </a:graphic>
-          </wp:inline>
-        </w:drawing>
-      </w:r>
-    </w:p>
-    <w:p>
-      <w:pPr>
-        <w:pStyle w:val="ImageCaption"/>
-      </w:pPr>
-      <w:r>
-        <w:t xml:space="preserve">Figure 1: Operating model spawning stock biomasses for the full reference grid for both the Mediterannean stock (East) and Gulf of Mexico stock (West). Each colour corresponds to a different OM from the reference grid.</w:t>
-      </w:r>
-    </w:p>
-    <w:p>
-      <w:pPr>
-        <w:pStyle w:val="CaptionedFigure"/>
-      </w:pPr>
-      <w:r>
-        <w:drawing>
-          <wp:inline>
-            <wp:extent cx="3810000" cy="2540000"/>
-            <wp:effectExtent b="0" l="0" r="0" t="0"/>
-            <wp:docPr descr="Figure 2: Spawning stock biomass estimates by stock (left hand column) and area (right hand column) from the delay difference stock assessment model fit to OM 1. Total area catch is shown split into East stock (red bars) and West stock (blue bars). Note that the catch scale is exaggerated with respect to the biomass, so that West stock catch is visible in the East area." title="" id="1" name="Picture"/>
-            <a:graphic>
-              <a:graphicData uri="http://schemas.openxmlformats.org/drawingml/2006/picture">
-                <pic:pic>
-                  <pic:nvPicPr>
-                    <pic:cNvPr descr="data/AM/1/biomass.pdf" id="0" name="Picture"/>
                     <pic:cNvPicPr>
                       <a:picLocks noChangeArrowheads="1" noChangeAspect="1"/>
                     </pic:cNvPicPr>
@@ -8959,7 +9487,7 @@
         <w:pStyle w:val="ImageCaption"/>
       </w:pPr>
       <w:r>
-        <w:t xml:space="preserve">Figure 2: Spawning stock biomass estimates by stock (left hand column) and area (right hand column) from the delay difference stock assessment model fit to OM 1. Total area catch is shown split into East stock (red bars) and West stock (blue bars). Note that the catch scale is exaggerated with respect to the biomass, so that West stock catch is visible in the East area.</w:t>
+        <w:t xml:space="preserve">Figure 1: Operating model spawning stock biomasses for the full reference grid for both the Mediterannean stock (East) and Gulf of Mexico stock (West). Each colour corresponds to a different OM from the reference grid.</w:t>
       </w:r>
     </w:p>
     <w:p>
@@ -8969,14 +9497,14 @@
       <w:r>
         <w:drawing>
           <wp:inline>
-            <wp:extent cx="3810000" cy="2540000"/>
+            <wp:extent cx="5943600" cy="3672557"/>
             <wp:effectExtent b="0" l="0" r="0" t="0"/>
-            <wp:docPr descr="Figure 3: Fits of the delay difference stock assessment model to stock and area management indices, with the associated catchability estimates. Data are shown as circles, while the lines indicate the model biomass scaled by catchability. East Stock and West Stock indices are the spawning stock biomass estimates from operating model 1." title="" id="1" name="Picture"/>
+            <wp:docPr descr="Figure 2: An example harvest control rule with maximum harvest rate U_{max} = 0.08, an upper control point of B_{MSY} = 57, and a TAC cap at 4 kt." title="" id="1" name="Picture"/>
             <a:graphic>
               <a:graphicData uri="http://schemas.openxmlformats.org/drawingml/2006/picture">
                 <pic:pic>
                   <pic:nvPicPr>
-                    <pic:cNvPr descr="data/AM/1/indexFits.pdf" id="0" name="Picture"/>
+                    <pic:cNvPr descr="knitr-figs-docxhcrPlot-1.png" id="0" name="Picture"/>
                     <pic:cNvPicPr>
                       <a:picLocks noChangeArrowheads="1" noChangeAspect="1"/>
                     </pic:cNvPicPr>
@@ -8990,7 +9518,7 @@
                   <pic:spPr bwMode="auto">
                     <a:xfrm>
                       <a:off x="0" y="0"/>
-                      <a:ext cx="3810000" cy="2540000"/>
+                      <a:ext cx="5943600" cy="3672557"/>
                     </a:xfrm>
                     <a:prstGeom prst="rect">
                       <a:avLst/>
@@ -9014,7 +9542,71 @@
         <w:pStyle w:val="ImageCaption"/>
       </w:pPr>
       <w:r>
-        <w:t xml:space="preserve">Figure 3: Fits of the delay difference stock assessment model to stock and area management indices, with the associated catchability estimates. Data are shown as circles, while the lines indicate the model biomass scaled by catchability. East Stock and West Stock indices are the spawning stock biomass estimates from operating model 1.</w:t>
+        <w:t xml:space="preserve">Figure 2: An example harvest control rule with maximum harvest rate</w:t>
+      </w:r>
+      <w:r>
+        <w:t xml:space="preserve"> </w:t>
+      </w:r>
+      <m:oMath>
+        <m:sSub>
+          <m:e>
+            <m:r>
+              <m:t>U</m:t>
+            </m:r>
+          </m:e>
+          <m:sub>
+            <m:r>
+              <m:t>m</m:t>
+            </m:r>
+            <m:r>
+              <m:t>a</m:t>
+            </m:r>
+            <m:r>
+              <m:t>x</m:t>
+            </m:r>
+          </m:sub>
+        </m:sSub>
+        <m:r>
+          <m:t>=</m:t>
+        </m:r>
+        <m:r>
+          <m:t>0.08</m:t>
+        </m:r>
+      </m:oMath>
+      <w:r>
+        <w:t xml:space="preserve">, an upper control point of</w:t>
+      </w:r>
+      <w:r>
+        <w:t xml:space="preserve"> </w:t>
+      </w:r>
+      <m:oMath>
+        <m:sSub>
+          <m:e>
+            <m:r>
+              <m:t>B</m:t>
+            </m:r>
+          </m:e>
+          <m:sub>
+            <m:r>
+              <m:t>M</m:t>
+            </m:r>
+            <m:r>
+              <m:t>S</m:t>
+            </m:r>
+            <m:r>
+              <m:t>Y</m:t>
+            </m:r>
+          </m:sub>
+        </m:sSub>
+        <m:r>
+          <m:t>=</m:t>
+        </m:r>
+        <m:r>
+          <m:t>57</m:t>
+        </m:r>
+      </m:oMath>
+      <w:r>
+        <w:t xml:space="preserve">, and a TAC cap at 4 kt.</w:t>
       </w:r>
     </w:p>
     <w:p>
@@ -9026,12 +9618,12 @@
           <wp:inline>
             <wp:extent cx="3810000" cy="2540000"/>
             <wp:effectExtent b="0" l="0" r="0" t="0"/>
-            <wp:docPr descr="Figure 4: Equlibrium biomass (black) and yield (grey) curves as a function of fishing mortality estimated by the delay difference model fits to the management indices and operating model 1 spawning stock biomass." title="" id="1" name="Picture"/>
+            <wp:docPr descr="Figure 3: Spawning stock biomass estimates by stock (left hand column) and area (right hand column) from the delay difference stock assessment model fit to OM 1. Total area catch is shown split into East stock (red bars) and West stock (blue bars). Note that the catch scale is exaggerated with respect to the biomass, so that West stock catch is visible in the East area." title="" id="1" name="Picture"/>
             <a:graphic>
               <a:graphicData uri="http://schemas.openxmlformats.org/drawingml/2006/picture">
                 <pic:pic>
                   <pic:nvPicPr>
-                    <pic:cNvPr descr="data/AM/1/BRP.pdf" id="0" name="Picture"/>
+                    <pic:cNvPr descr="data/AM/1/biomass.pdf" id="0" name="Picture"/>
                     <pic:cNvPicPr>
                       <a:picLocks noChangeArrowheads="1" noChangeAspect="1"/>
                     </pic:cNvPicPr>
@@ -9069,7 +9661,420 @@
         <w:pStyle w:val="ImageCaption"/>
       </w:pPr>
       <w:r>
-        <w:t xml:space="preserve">Figure 4: Equlibrium biomass (black) and yield (grey) curves as a function of fishing mortality estimated by the delay difference model fits to the management indices and operating model 1 spawning stock biomass.</w:t>
+        <w:t xml:space="preserve">Figure 3: Spawning stock biomass estimates by stock (left hand column) and area (right hand column) from the delay difference stock assessment model fit to OM 1. Total area catch is shown split into East stock (red bars) and West stock (blue bars). Note that the catch scale is exaggerated with respect to the biomass, so that West stock catch is visible in the East area.</w:t>
+      </w:r>
+    </w:p>
+    <w:p>
+      <w:pPr>
+        <w:pStyle w:val="CaptionedFigure"/>
+      </w:pPr>
+      <w:r>
+        <w:drawing>
+          <wp:inline>
+            <wp:extent cx="3810000" cy="2540000"/>
+            <wp:effectExtent b="0" l="0" r="0" t="0"/>
+            <wp:docPr descr="Figure 4: Fits of the delay difference stock assessment model to stock and area management indices, with the associated catchability estimates. Data are shown as circles, while the lines indicate the model biomass scaled by catchability. East Stock and West Stock indices are the spawning stock biomass estimates from operating model 1." title="" id="1" name="Picture"/>
+            <a:graphic>
+              <a:graphicData uri="http://schemas.openxmlformats.org/drawingml/2006/picture">
+                <pic:pic>
+                  <pic:nvPicPr>
+                    <pic:cNvPr descr="data/AM/1/indexFits.pdf" id="0" name="Picture"/>
+                    <pic:cNvPicPr>
+                      <a:picLocks noChangeArrowheads="1" noChangeAspect="1"/>
+                    </pic:cNvPicPr>
+                  </pic:nvPicPr>
+                  <pic:blipFill>
+                    <a:blip r:embed="rId42"/>
+                    <a:stretch>
+                      <a:fillRect/>
+                    </a:stretch>
+                  </pic:blipFill>
+                  <pic:spPr bwMode="auto">
+                    <a:xfrm>
+                      <a:off x="0" y="0"/>
+                      <a:ext cx="3810000" cy="2540000"/>
+                    </a:xfrm>
+                    <a:prstGeom prst="rect">
+                      <a:avLst/>
+                    </a:prstGeom>
+                    <a:noFill/>
+                    <a:ln w="9525">
+                      <a:noFill/>
+                      <a:headEnd/>
+                      <a:tailEnd/>
+                    </a:ln>
+                  </pic:spPr>
+                </pic:pic>
+              </a:graphicData>
+            </a:graphic>
+          </wp:inline>
+        </w:drawing>
+      </w:r>
+    </w:p>
+    <w:p>
+      <w:pPr>
+        <w:pStyle w:val="ImageCaption"/>
+      </w:pPr>
+      <w:r>
+        <w:t xml:space="preserve">Figure 4: Fits of the delay difference stock assessment model to stock and area management indices, with the associated catchability estimates. Data are shown as circles, while the lines indicate the model biomass scaled by catchability. East Stock and West Stock indices are the spawning stock biomass estimates from operating model 1.</w:t>
+      </w:r>
+    </w:p>
+    <w:p>
+      <w:pPr>
+        <w:pStyle w:val="CaptionedFigure"/>
+      </w:pPr>
+      <w:r>
+        <w:drawing>
+          <wp:inline>
+            <wp:extent cx="3810000" cy="2540000"/>
+            <wp:effectExtent b="0" l="0" r="0" t="0"/>
+            <wp:docPr descr="Figure 5: Equlibrium biomass (black) and yield (grey) curves as a function of fishing mortality estimated by the delay difference model fits to the management indices and operating model 1 spawning stock biomass." title="" id="1" name="Picture"/>
+            <a:graphic>
+              <a:graphicData uri="http://schemas.openxmlformats.org/drawingml/2006/picture">
+                <pic:pic>
+                  <pic:nvPicPr>
+                    <pic:cNvPr descr="data/AM/1/BRP.pdf" id="0" name="Picture"/>
+                    <pic:cNvPicPr>
+                      <a:picLocks noChangeArrowheads="1" noChangeAspect="1"/>
+                    </pic:cNvPicPr>
+                  </pic:nvPicPr>
+                  <pic:blipFill>
+                    <a:blip r:embed="rId43"/>
+                    <a:stretch>
+                      <a:fillRect/>
+                    </a:stretch>
+                  </pic:blipFill>
+                  <pic:spPr bwMode="auto">
+                    <a:xfrm>
+                      <a:off x="0" y="0"/>
+                      <a:ext cx="3810000" cy="2540000"/>
+                    </a:xfrm>
+                    <a:prstGeom prst="rect">
+                      <a:avLst/>
+                    </a:prstGeom>
+                    <a:noFill/>
+                    <a:ln w="9525">
+                      <a:noFill/>
+                      <a:headEnd/>
+                      <a:tailEnd/>
+                    </a:ln>
+                  </pic:spPr>
+                </pic:pic>
+              </a:graphicData>
+            </a:graphic>
+          </wp:inline>
+        </w:drawing>
+      </w:r>
+    </w:p>
+    <w:p>
+      <w:pPr>
+        <w:pStyle w:val="ImageCaption"/>
+      </w:pPr>
+      <w:r>
+        <w:t xml:space="preserve">Figure 5: Equlibrium biomass (black) and yield (grey) curves as a function of fishing mortality estimated by the delay difference model fits to the management indices and operating model 1 spawning stock biomass.</w:t>
+      </w:r>
+    </w:p>
+    <w:p>
+      <w:pPr>
+        <w:pStyle w:val="CaptionedFigure"/>
+      </w:pPr>
+      <w:r>
+        <w:drawing>
+          <wp:inline>
+            <wp:extent cx="5943600" cy="3672557"/>
+            <wp:effectExtent b="0" l="0" r="0" t="0"/>
+            <wp:docPr descr="Figure 6: Distributions of MP performance metrics B_{30} and AvC_{30} for empirical MPs with TAC caps set at maximum sustainable yield. Points show the median value of the performance metric, and segments show the central 90% of the distribution over all simulation replicates." title="" id="1" name="Picture"/>
+            <a:graphic>
+              <a:graphicData uri="http://schemas.openxmlformats.org/drawingml/2006/picture">
+                <pic:pic>
+                  <pic:nvPicPr>
+                    <pic:cNvPr descr="knitr-figs-docxempMsyCapsPerfPlot-1.png" id="0" name="Picture"/>
+                    <pic:cNvPicPr>
+                      <a:picLocks noChangeArrowheads="1" noChangeAspect="1"/>
+                    </pic:cNvPicPr>
+                  </pic:nvPicPr>
+                  <pic:blipFill>
+                    <a:blip r:embed="rId44"/>
+                    <a:stretch>
+                      <a:fillRect/>
+                    </a:stretch>
+                  </pic:blipFill>
+                  <pic:spPr bwMode="auto">
+                    <a:xfrm>
+                      <a:off x="0" y="0"/>
+                      <a:ext cx="5943600" cy="3672557"/>
+                    </a:xfrm>
+                    <a:prstGeom prst="rect">
+                      <a:avLst/>
+                    </a:prstGeom>
+                    <a:noFill/>
+                    <a:ln w="9525">
+                      <a:noFill/>
+                      <a:headEnd/>
+                      <a:tailEnd/>
+                    </a:ln>
+                  </pic:spPr>
+                </pic:pic>
+              </a:graphicData>
+            </a:graphic>
+          </wp:inline>
+        </w:drawing>
+      </w:r>
+    </w:p>
+    <w:p>
+      <w:pPr>
+        <w:pStyle w:val="ImageCaption"/>
+      </w:pPr>
+      <w:r>
+        <w:t xml:space="preserve">Figure 6: Distributions of MP performance metrics</w:t>
+      </w:r>
+      <w:r>
+        <w:t xml:space="preserve"> </w:t>
+      </w:r>
+      <m:oMath>
+        <m:sSub>
+          <m:e>
+            <m:r>
+              <m:t>B</m:t>
+            </m:r>
+          </m:e>
+          <m:sub>
+            <m:r>
+              <m:t>30</m:t>
+            </m:r>
+          </m:sub>
+        </m:sSub>
+      </m:oMath>
+      <w:r>
+        <w:t xml:space="preserve"> </w:t>
+      </w:r>
+      <w:r>
+        <w:t xml:space="preserve">and</w:t>
+      </w:r>
+      <w:r>
+        <w:t xml:space="preserve"> </w:t>
+      </w:r>
+      <m:oMath>
+        <m:r>
+          <m:t>A</m:t>
+        </m:r>
+        <m:r>
+          <m:t>v</m:t>
+        </m:r>
+        <m:sSub>
+          <m:e>
+            <m:r>
+              <m:t>C</m:t>
+            </m:r>
+          </m:e>
+          <m:sub>
+            <m:r>
+              <m:t>30</m:t>
+            </m:r>
+          </m:sub>
+        </m:sSub>
+      </m:oMath>
+      <w:r>
+        <w:t xml:space="preserve"> </w:t>
+      </w:r>
+      <w:r>
+        <w:t xml:space="preserve">for empirical MPs with TAC caps set at maximum sustainable yield. Points show the median value of the performance metric, and segments show the central 90% of the distribution over all simulation replicates.</w:t>
+      </w:r>
+    </w:p>
+    <w:p>
+      <w:pPr>
+        <w:pStyle w:val="CaptionedFigure"/>
+      </w:pPr>
+      <w:r>
+        <w:drawing>
+          <wp:inline>
+            <wp:extent cx="5943600" cy="3672557"/>
+            <wp:effectExtent b="0" l="0" r="0" t="0"/>
+            <wp:docPr descr="Figure 7: Distributions of MP performance metrics B_{30} = B_{2046}/B_{MSY} and AvC_{30} = \frac{\sum_{t = 2016}^{2046} C_t }{30} for empirical MPs with low and high TAC caps, which are defined in table XX. Points show the median value of the performance metric, and segments show the central 90% of the distribution over all simulation replicates." title="" id="1" name="Picture"/>
+            <a:graphic>
+              <a:graphicData uri="http://schemas.openxmlformats.org/drawingml/2006/picture">
+                <pic:pic>
+                  <pic:nvPicPr>
+                    <pic:cNvPr descr="knitr-figs-docxempLoHiCapsPerfPlot-1.png" id="0" name="Picture"/>
+                    <pic:cNvPicPr>
+                      <a:picLocks noChangeArrowheads="1" noChangeAspect="1"/>
+                    </pic:cNvPicPr>
+                  </pic:nvPicPr>
+                  <pic:blipFill>
+                    <a:blip r:embed="rId45"/>
+                    <a:stretch>
+                      <a:fillRect/>
+                    </a:stretch>
+                  </pic:blipFill>
+                  <pic:spPr bwMode="auto">
+                    <a:xfrm>
+                      <a:off x="0" y="0"/>
+                      <a:ext cx="5943600" cy="3672557"/>
+                    </a:xfrm>
+                    <a:prstGeom prst="rect">
+                      <a:avLst/>
+                    </a:prstGeom>
+                    <a:noFill/>
+                    <a:ln w="9525">
+                      <a:noFill/>
+                      <a:headEnd/>
+                      <a:tailEnd/>
+                    </a:ln>
+                  </pic:spPr>
+                </pic:pic>
+              </a:graphicData>
+            </a:graphic>
+          </wp:inline>
+        </w:drawing>
+      </w:r>
+    </w:p>
+    <w:p>
+      <w:pPr>
+        <w:pStyle w:val="ImageCaption"/>
+      </w:pPr>
+      <w:r>
+        <w:t xml:space="preserve">Figure 7: Distributions of MP performance metrics</w:t>
+      </w:r>
+      <w:r>
+        <w:t xml:space="preserve"> </w:t>
+      </w:r>
+      <m:oMath>
+        <m:sSub>
+          <m:e>
+            <m:r>
+              <m:t>B</m:t>
+            </m:r>
+          </m:e>
+          <m:sub>
+            <m:r>
+              <m:t>30</m:t>
+            </m:r>
+          </m:sub>
+        </m:sSub>
+        <m:r>
+          <m:t>=</m:t>
+        </m:r>
+        <m:sSub>
+          <m:e>
+            <m:r>
+              <m:t>B</m:t>
+            </m:r>
+          </m:e>
+          <m:sub>
+            <m:r>
+              <m:t>2046</m:t>
+            </m:r>
+          </m:sub>
+        </m:sSub>
+        <m:r>
+          <m:t>/</m:t>
+        </m:r>
+        <m:sSub>
+          <m:e>
+            <m:r>
+              <m:t>B</m:t>
+            </m:r>
+          </m:e>
+          <m:sub>
+            <m:r>
+              <m:t>M</m:t>
+            </m:r>
+            <m:r>
+              <m:t>S</m:t>
+            </m:r>
+            <m:r>
+              <m:t>Y</m:t>
+            </m:r>
+          </m:sub>
+        </m:sSub>
+      </m:oMath>
+      <w:r>
+        <w:t xml:space="preserve"> </w:t>
+      </w:r>
+      <w:r>
+        <w:t xml:space="preserve">and</w:t>
+      </w:r>
+      <w:r>
+        <w:t xml:space="preserve"> </w:t>
+      </w:r>
+      <m:oMath>
+        <m:r>
+          <m:t>A</m:t>
+        </m:r>
+        <m:r>
+          <m:t>v</m:t>
+        </m:r>
+        <m:sSub>
+          <m:e>
+            <m:r>
+              <m:t>C</m:t>
+            </m:r>
+          </m:e>
+          <m:sub>
+            <m:r>
+              <m:t>30</m:t>
+            </m:r>
+          </m:sub>
+        </m:sSub>
+        <m:r>
+          <m:t>=</m:t>
+        </m:r>
+        <m:f>
+          <m:fPr>
+            <m:type m:val="bar"/>
+          </m:fPr>
+          <m:num>
+            <m:nary>
+              <m:naryPr>
+                <m:chr m:val="∑"/>
+                <m:limLoc m:val="undOvr"/>
+                <m:subHide m:val="0"/>
+                <m:supHide m:val="0"/>
+              </m:naryPr>
+              <m:sub>
+                <m:r>
+                  <m:t>t</m:t>
+                </m:r>
+                <m:r>
+                  <m:t>=</m:t>
+                </m:r>
+                <m:r>
+                  <m:t>2016</m:t>
+                </m:r>
+              </m:sub>
+              <m:sup>
+                <m:r>
+                  <m:t>2046</m:t>
+                </m:r>
+              </m:sup>
+              <m:e>
+                <m:sSub>
+                  <m:e>
+                    <m:r>
+                      <m:t>C</m:t>
+                    </m:r>
+                  </m:e>
+                  <m:sub>
+                    <m:r>
+                      <m:t>t</m:t>
+                    </m:r>
+                  </m:sub>
+                </m:sSub>
+              </m:e>
+            </m:nary>
+          </m:num>
+          <m:den>
+            <m:r>
+              <m:t>30</m:t>
+            </m:r>
+          </m:den>
+        </m:f>
+      </m:oMath>
+      <w:r>
+        <w:t xml:space="preserve"> </w:t>
+      </w:r>
+      <w:r>
+        <w:t xml:space="preserve">for empirical MPs with low and high TAC caps, which are defined in table XX. Points show the median value of the performance metric, and segments show the central 90% of the distribution over all simulation replicates.</w:t>
       </w:r>
     </w:p>
     <w:sectPr>

</xml_diff>